<commit_message>
Completed with persistent tcp socket
</commit_message>
<xml_diff>
--- a/The ship.docx
+++ b/The ship.docx
@@ -93,76 +93,17 @@
         <w:rPr>
           <w:rFonts w:hint="default" w:ascii="Times New Roman" w:hAnsi="Times New Roman" w:cs="Times New Roman"/>
           <w:b/>
-          <w:sz w:val="24"/>
-          <w:szCs w:val="24"/>
-          <w:u w:val="single"/>
-        </w:rPr>
-      </w:pPr>
-      <w:r>
-        <w:rPr>
-          <w:rFonts w:hint="default" w:ascii="Times New Roman" w:hAnsi="Times New Roman" w:cs="Times New Roman"/>
-          <w:b/>
+          <w:bCs/>
+          <w:strike w:val="0"/>
+          <w:dstrike w:val="0"/>
           <w:sz w:val="24"/>
           <w:szCs w:val="24"/>
           <w:u w:val="single"/>
           <w:rtl w:val="0"/>
-        </w:rPr>
-        <w:t>Problem statement</w:t>
-      </w:r>
-    </w:p>
-    <w:p>
-      <w:pPr>
-        <w:numPr>
-          <w:ilvl w:val="0"/>
-          <w:numId w:val="1"/>
-        </w:numPr>
-        <w:ind w:left="420" w:leftChars="0" w:hanging="420" w:firstLineChars="0"/>
-        <w:rPr>
-          <w:rFonts w:hint="default" w:ascii="Times New Roman" w:hAnsi="Times New Roman" w:cs="Times New Roman"/>
-          <w:sz w:val="24"/>
-          <w:szCs w:val="24"/>
-          <w:u w:val="none"/>
-        </w:rPr>
-      </w:pPr>
-      <w:r>
-        <w:rPr>
-          <w:rFonts w:hint="default" w:ascii="Times New Roman" w:hAnsi="Times New Roman" w:cs="Times New Roman"/>
-          <w:sz w:val="24"/>
-          <w:szCs w:val="24"/>
-          <w:rtl w:val="0"/>
-        </w:rPr>
-        <w:t>You need to design the proxy client and proxy server.</w:t>
-      </w:r>
-    </w:p>
-    <w:p>
-      <w:pPr>
-        <w:numPr>
-          <w:ilvl w:val="0"/>
-          <w:numId w:val="1"/>
-        </w:numPr>
-        <w:ind w:left="420" w:leftChars="0" w:hanging="420" w:firstLineChars="0"/>
-        <w:rPr>
-          <w:rFonts w:hint="default" w:ascii="Times New Roman" w:hAnsi="Times New Roman" w:cs="Times New Roman"/>
-          <w:sz w:val="24"/>
-          <w:szCs w:val="24"/>
-          <w:u w:val="none"/>
-        </w:rPr>
-      </w:pPr>
-      <w:r>
-        <w:rPr>
-          <w:rFonts w:hint="default" w:ascii="Times New Roman" w:hAnsi="Times New Roman" w:cs="Times New Roman"/>
-          <w:sz w:val="24"/>
-          <w:szCs w:val="24"/>
-          <w:rtl w:val="0"/>
-        </w:rPr>
-        <w:t>The system needs to handle the HTTP/s requests sequentially(one by one). For example, if 3 HTTP requests come to the proxy client parallelly, the system has to fulfil the request 1, then request 2 and finally, request 3.</w:t>
-      </w:r>
-    </w:p>
-    <w:p>
-      <w:pPr>
-        <w:numPr>
-          <w:numId w:val="0"/>
-        </w:numPr>
+          <w:lang w:val="en-IN"/>
+        </w:rPr>
+      </w:pPr>
+      <w:r>
         <w:rPr>
           <w:rFonts w:hint="default" w:ascii="Times New Roman" w:hAnsi="Times New Roman" w:cs="Times New Roman"/>
           <w:b/>
@@ -175,22 +116,471 @@
           <w:rtl w:val="0"/>
           <w:lang w:val="en-IN"/>
         </w:rPr>
-      </w:pPr>
-      <w:r>
-        <w:rPr>
-          <w:rFonts w:hint="default" w:ascii="Times New Roman" w:hAnsi="Times New Roman" w:cs="Times New Roman"/>
-          <w:b/>
-          <w:bCs/>
-          <w:strike w:val="0"/>
-          <w:dstrike w:val="0"/>
-          <w:sz w:val="24"/>
-          <w:szCs w:val="24"/>
+        <w:t>Solution</w:t>
+      </w:r>
+    </w:p>
+    <w:p>
+      <w:pPr>
+        <w:numPr>
+          <w:ilvl w:val="0"/>
+          <w:numId w:val="1"/>
+        </w:numPr>
+        <w:bidi w:val="0"/>
+        <w:ind w:left="420" w:leftChars="0" w:hanging="420" w:firstLineChars="0"/>
+        <w:rPr>
+          <w:rFonts w:hint="default"/>
+          <w:lang w:val="en-IN"/>
+        </w:rPr>
+      </w:pPr>
+      <w:r>
+        <w:rPr>
+          <w:rFonts w:hint="default"/>
+          <w:lang w:val="en-IN"/>
+        </w:rPr>
+        <w:t>Using a Persistent TCP Socket</w:t>
+      </w:r>
+    </w:p>
+    <w:p>
+      <w:pPr>
+        <w:numPr>
+          <w:ilvl w:val="0"/>
+          <w:numId w:val="1"/>
+        </w:numPr>
+        <w:bidi w:val="0"/>
+        <w:ind w:left="420" w:leftChars="0" w:hanging="420" w:firstLineChars="0"/>
+        <w:rPr>
+          <w:rFonts w:hint="default"/>
+          <w:lang w:val="en-IN"/>
+        </w:rPr>
+      </w:pPr>
+      <w:r>
+        <w:rPr>
+          <w:rFonts w:hint="default"/>
+          <w:lang w:val="en-IN"/>
+        </w:rPr>
+        <w:t>The Ship Proxy and Offshore Proxy communicate over a single persistent TCP connection.</w:t>
+      </w:r>
+    </w:p>
+    <w:p>
+      <w:pPr>
+        <w:numPr>
+          <w:numId w:val="0"/>
+        </w:numPr>
+        <w:bidi w:val="0"/>
+        <w:ind w:leftChars="0"/>
+        <w:rPr>
+          <w:rFonts w:hint="default"/>
+          <w:lang w:val="en-IN"/>
+        </w:rPr>
+      </w:pPr>
+    </w:p>
+    <w:p>
+      <w:pPr>
+        <w:bidi w:val="0"/>
+        <w:rPr>
+          <w:rFonts w:hint="default"/>
+          <w:lang w:val="en-IN"/>
+        </w:rPr>
+      </w:pPr>
+      <w:r>
+        <w:rPr>
+          <w:rFonts w:hint="default"/>
+          <w:lang w:val="en-IN"/>
+        </w:rPr>
+        <w:t>How It Works:</w:t>
+      </w:r>
+    </w:p>
+    <w:p>
+      <w:pPr>
+        <w:bidi w:val="0"/>
+        <w:rPr>
+          <w:rFonts w:hint="default"/>
+          <w:lang w:val="en-IN"/>
+        </w:rPr>
+      </w:pPr>
+    </w:p>
+    <w:p>
+      <w:pPr>
+        <w:bidi w:val="0"/>
+        <w:rPr>
+          <w:rFonts w:hint="default"/>
           <w:u w:val="single"/>
-          <w:rtl w:val="0"/>
-          <w:lang w:val="en-IN"/>
-        </w:rPr>
-        <w:t>Solution</w:t>
-      </w:r>
+          <w:lang w:val="en-IN"/>
+        </w:rPr>
+      </w:pPr>
+      <w:r>
+        <w:rPr>
+          <w:rFonts w:hint="default"/>
+          <w:u w:val="single"/>
+          <w:lang w:val="en-IN"/>
+        </w:rPr>
+        <w:t>Ship Proxy (Client)</w:t>
+      </w:r>
+    </w:p>
+    <w:p>
+      <w:pPr>
+        <w:bidi w:val="0"/>
+        <w:rPr>
+          <w:rFonts w:hint="default"/>
+          <w:lang w:val="en-IN"/>
+        </w:rPr>
+      </w:pPr>
+    </w:p>
+    <w:p>
+      <w:pPr>
+        <w:numPr>
+          <w:ilvl w:val="0"/>
+          <w:numId w:val="1"/>
+        </w:numPr>
+        <w:bidi w:val="0"/>
+        <w:ind w:left="420" w:leftChars="0" w:hanging="420" w:firstLineChars="0"/>
+        <w:rPr>
+          <w:rFonts w:hint="default"/>
+          <w:lang w:val="en-IN"/>
+        </w:rPr>
+      </w:pPr>
+      <w:r>
+        <w:rPr>
+          <w:rFonts w:hint="default"/>
+          <w:lang w:val="en-IN"/>
+        </w:rPr>
+        <w:t>Acts as an HTTP proxy inside the ship.</w:t>
+      </w:r>
+    </w:p>
+    <w:p>
+      <w:pPr>
+        <w:numPr>
+          <w:ilvl w:val="0"/>
+          <w:numId w:val="1"/>
+        </w:numPr>
+        <w:bidi w:val="0"/>
+        <w:ind w:left="420" w:leftChars="0" w:hanging="420" w:firstLineChars="0"/>
+        <w:rPr>
+          <w:rFonts w:hint="default"/>
+          <w:lang w:val="en-IN"/>
+        </w:rPr>
+      </w:pPr>
+      <w:r>
+        <w:rPr>
+          <w:rFonts w:hint="default"/>
+          <w:lang w:val="en-IN"/>
+        </w:rPr>
+        <w:t>Establishes a single persistent TCP connection to the Offshore Proxy.</w:t>
+      </w:r>
+    </w:p>
+    <w:p>
+      <w:pPr>
+        <w:numPr>
+          <w:ilvl w:val="0"/>
+          <w:numId w:val="1"/>
+        </w:numPr>
+        <w:bidi w:val="0"/>
+        <w:ind w:left="420" w:leftChars="0" w:hanging="420" w:firstLineChars="0"/>
+        <w:rPr>
+          <w:rFonts w:hint="default"/>
+          <w:lang w:val="en-IN"/>
+        </w:rPr>
+      </w:pPr>
+      <w:r>
+        <w:rPr>
+          <w:rFonts w:hint="default"/>
+          <w:lang w:val="en-IN"/>
+        </w:rPr>
+        <w:t>Sends HTTP request URLs through this connection.</w:t>
+      </w:r>
+    </w:p>
+    <w:p>
+      <w:pPr>
+        <w:numPr>
+          <w:ilvl w:val="0"/>
+          <w:numId w:val="1"/>
+        </w:numPr>
+        <w:bidi w:val="0"/>
+        <w:ind w:left="420" w:leftChars="0" w:hanging="420" w:firstLineChars="0"/>
+        <w:rPr>
+          <w:rFonts w:hint="default"/>
+          <w:lang w:val="en-IN"/>
+        </w:rPr>
+      </w:pPr>
+      <w:r>
+        <w:rPr>
+          <w:rFonts w:hint="default"/>
+          <w:lang w:val="en-IN"/>
+        </w:rPr>
+        <w:t>Reads the response and sends it back to the browser.</w:t>
+      </w:r>
+    </w:p>
+    <w:p>
+      <w:pPr>
+        <w:bidi w:val="0"/>
+        <w:rPr>
+          <w:rFonts w:hint="default"/>
+          <w:lang w:val="en-IN"/>
+        </w:rPr>
+      </w:pPr>
+    </w:p>
+    <w:p>
+      <w:pPr>
+        <w:bidi w:val="0"/>
+        <w:rPr>
+          <w:rFonts w:hint="default"/>
+          <w:u w:val="single"/>
+          <w:lang w:val="en-IN"/>
+        </w:rPr>
+      </w:pPr>
+      <w:r>
+        <w:rPr>
+          <w:rFonts w:hint="default"/>
+          <w:u w:val="single"/>
+          <w:lang w:val="en-IN"/>
+        </w:rPr>
+        <w:t>Offshore Proxy (Server)</w:t>
+      </w:r>
+    </w:p>
+    <w:p>
+      <w:pPr>
+        <w:bidi w:val="0"/>
+        <w:rPr>
+          <w:rFonts w:hint="default"/>
+          <w:lang w:val="en-IN"/>
+        </w:rPr>
+      </w:pPr>
+    </w:p>
+    <w:p>
+      <w:pPr>
+        <w:numPr>
+          <w:ilvl w:val="0"/>
+          <w:numId w:val="1"/>
+        </w:numPr>
+        <w:bidi w:val="0"/>
+        <w:ind w:left="420" w:leftChars="0" w:hanging="420" w:firstLineChars="0"/>
+        <w:rPr>
+          <w:rFonts w:hint="default"/>
+          <w:lang w:val="en-IN"/>
+        </w:rPr>
+      </w:pPr>
+      <w:r>
+        <w:rPr>
+          <w:rFonts w:hint="default"/>
+          <w:lang w:val="en-IN"/>
+        </w:rPr>
+        <w:t>Listens for TCP connections from the Ship Proxy.</w:t>
+      </w:r>
+    </w:p>
+    <w:p>
+      <w:pPr>
+        <w:numPr>
+          <w:ilvl w:val="0"/>
+          <w:numId w:val="1"/>
+        </w:numPr>
+        <w:bidi w:val="0"/>
+        <w:ind w:left="420" w:leftChars="0" w:hanging="420" w:firstLineChars="0"/>
+        <w:rPr>
+          <w:rFonts w:hint="default"/>
+          <w:lang w:val="en-IN"/>
+        </w:rPr>
+      </w:pPr>
+      <w:r>
+        <w:rPr>
+          <w:rFonts w:hint="default"/>
+          <w:lang w:val="en-IN"/>
+        </w:rPr>
+        <w:t>Forwards received requests to the Internet.</w:t>
+      </w:r>
+    </w:p>
+    <w:p>
+      <w:pPr>
+        <w:numPr>
+          <w:ilvl w:val="0"/>
+          <w:numId w:val="1"/>
+        </w:numPr>
+        <w:bidi w:val="0"/>
+        <w:ind w:left="420" w:leftChars="0" w:hanging="420" w:firstLineChars="0"/>
+        <w:rPr>
+          <w:rFonts w:hint="default"/>
+          <w:lang w:val="en-IN"/>
+        </w:rPr>
+      </w:pPr>
+      <w:r>
+        <w:rPr>
+          <w:rFonts w:hint="default"/>
+          <w:lang w:val="en-IN"/>
+        </w:rPr>
+        <w:t>Sends back the fetched response over the same TCP connection.</w:t>
+      </w:r>
+    </w:p>
+    <w:p>
+      <w:pPr>
+        <w:numPr>
+          <w:numId w:val="0"/>
+        </w:numPr>
+        <w:bidi w:val="0"/>
+        <w:ind w:leftChars="0"/>
+        <w:rPr>
+          <w:rFonts w:hint="default"/>
+          <w:lang w:val="en-IN"/>
+        </w:rPr>
+      </w:pPr>
+    </w:p>
+    <w:p>
+      <w:pPr>
+        <w:numPr>
+          <w:ilvl w:val="0"/>
+          <w:numId w:val="1"/>
+        </w:numPr>
+        <w:bidi w:val="0"/>
+        <w:ind w:left="420" w:leftChars="0" w:hanging="420" w:firstLineChars="0"/>
+        <w:rPr>
+          <w:rFonts w:hint="default"/>
+          <w:lang w:val="en-IN"/>
+        </w:rPr>
+      </w:pPr>
+      <w:r>
+        <w:rPr>
+          <w:rFonts w:hint="default"/>
+          <w:lang w:val="en-IN"/>
+        </w:rPr>
+        <w:t>Single Socket Connection Per Request</w:t>
+      </w:r>
+    </w:p>
+    <w:p>
+      <w:pPr>
+        <w:numPr>
+          <w:ilvl w:val="1"/>
+          <w:numId w:val="1"/>
+        </w:numPr>
+        <w:bidi w:val="0"/>
+        <w:ind w:left="840" w:leftChars="0" w:hanging="420" w:firstLineChars="0"/>
+        <w:rPr>
+          <w:rFonts w:hint="default"/>
+          <w:lang w:val="en-IN"/>
+        </w:rPr>
+      </w:pPr>
+      <w:r>
+        <w:rPr>
+          <w:rFonts w:hint="default"/>
+          <w:lang w:val="en-IN"/>
+        </w:rPr>
+        <w:t>The Socket object is used synchronously inside the sendRequest() method.</w:t>
+      </w:r>
+    </w:p>
+    <w:p>
+      <w:pPr>
+        <w:numPr>
+          <w:ilvl w:val="1"/>
+          <w:numId w:val="1"/>
+        </w:numPr>
+        <w:bidi w:val="0"/>
+        <w:ind w:left="840" w:leftChars="0" w:hanging="420" w:firstLineChars="0"/>
+        <w:rPr>
+          <w:rFonts w:hint="default"/>
+          <w:lang w:val="en-IN"/>
+        </w:rPr>
+      </w:pPr>
+      <w:r>
+        <w:rPr>
+          <w:rFonts w:hint="default"/>
+          <w:lang w:val="en-IN"/>
+        </w:rPr>
+        <w:t>The method waits for a response before returning.</w:t>
+      </w:r>
+    </w:p>
+    <w:p>
+      <w:pPr>
+        <w:numPr>
+          <w:ilvl w:val="1"/>
+          <w:numId w:val="1"/>
+        </w:numPr>
+        <w:bidi w:val="0"/>
+        <w:ind w:left="840" w:leftChars="0" w:hanging="420" w:firstLineChars="0"/>
+        <w:rPr>
+          <w:rFonts w:hint="default"/>
+          <w:lang w:val="en-IN"/>
+        </w:rPr>
+      </w:pPr>
+      <w:r>
+        <w:rPr>
+          <w:rFonts w:hint="default"/>
+          <w:lang w:val="en-IN"/>
+        </w:rPr>
+        <w:t>If multiple requests arrive, each must wait for the previous one to finish before proceeding.</w:t>
+      </w:r>
+    </w:p>
+    <w:p>
+      <w:pPr>
+        <w:numPr>
+          <w:ilvl w:val="0"/>
+          <w:numId w:val="1"/>
+        </w:numPr>
+        <w:bidi w:val="0"/>
+        <w:ind w:left="420" w:leftChars="0" w:hanging="420" w:firstLineChars="0"/>
+        <w:rPr>
+          <w:rFonts w:hint="default"/>
+          <w:lang w:val="en-IN"/>
+        </w:rPr>
+      </w:pPr>
+      <w:r>
+        <w:rPr>
+          <w:rFonts w:hint="default"/>
+          <w:lang w:val="en-IN"/>
+        </w:rPr>
+        <w:t>Blocking I/O Model</w:t>
+      </w:r>
+    </w:p>
+    <w:p>
+      <w:pPr>
+        <w:numPr>
+          <w:ilvl w:val="1"/>
+          <w:numId w:val="1"/>
+        </w:numPr>
+        <w:bidi w:val="0"/>
+        <w:ind w:left="840" w:leftChars="0" w:hanging="420" w:firstLineChars="0"/>
+        <w:rPr>
+          <w:rFonts w:hint="default"/>
+          <w:lang w:val="en-IN"/>
+        </w:rPr>
+      </w:pPr>
+      <w:r>
+        <w:rPr>
+          <w:rFonts w:hint="default"/>
+          <w:lang w:val="en-IN"/>
+        </w:rPr>
+        <w:t>BufferedReader.readLine() or reader.read(buffer, 0, buffer.length) blocks execution until data is received.</w:t>
+      </w:r>
+    </w:p>
+    <w:p>
+      <w:pPr>
+        <w:numPr>
+          <w:ilvl w:val="1"/>
+          <w:numId w:val="1"/>
+        </w:numPr>
+        <w:bidi w:val="0"/>
+        <w:ind w:left="840" w:leftChars="0" w:hanging="420" w:firstLineChars="0"/>
+        <w:rPr>
+          <w:rFonts w:hint="default"/>
+          <w:lang w:val="en-IN"/>
+        </w:rPr>
+      </w:pPr>
+      <w:r>
+        <w:rPr>
+          <w:rFonts w:hint="default"/>
+          <w:lang w:val="en-IN"/>
+        </w:rPr>
+        <w:t>The request processing is not concurrent because each request executes one after another.</w:t>
+      </w:r>
+    </w:p>
+    <w:p>
+      <w:pPr>
+        <w:numPr>
+          <w:numId w:val="0"/>
+        </w:numPr>
+        <w:bidi w:val="0"/>
+        <w:ind w:leftChars="0"/>
+        <w:rPr>
+          <w:rFonts w:hint="default"/>
+          <w:lang w:val="en-IN"/>
+        </w:rPr>
+      </w:pPr>
     </w:p>
     <w:p>
       <w:pPr>
@@ -199,337 +589,6 @@
         <w:widowControl/>
         <w:numPr>
           <w:ilvl w:val="0"/>
-          <w:numId w:val="1"/>
-        </w:numPr>
-        <w:suppressLineNumbers w:val="0"/>
-        <w:ind w:left="420" w:leftChars="0" w:hanging="420" w:firstLineChars="0"/>
-        <w:rPr>
-          <w:rFonts w:hint="default" w:ascii="Times New Roman" w:hAnsi="Times New Roman" w:cs="Times New Roman"/>
-          <w:sz w:val="24"/>
-          <w:szCs w:val="24"/>
-        </w:rPr>
-      </w:pPr>
-      <w:r>
-        <w:rPr>
-          <w:rFonts w:hint="default" w:ascii="Times New Roman" w:hAnsi="Times New Roman" w:cs="Times New Roman"/>
-          <w:sz w:val="24"/>
-          <w:szCs w:val="24"/>
-        </w:rPr>
-        <w:t>The</w:t>
-      </w:r>
-      <w:r>
-        <w:rPr>
-          <w:rFonts w:hint="default" w:ascii="Times New Roman" w:hAnsi="Times New Roman" w:cs="Times New Roman"/>
-          <w:b/>
-          <w:bCs/>
-          <w:sz w:val="24"/>
-          <w:szCs w:val="24"/>
-        </w:rPr>
-        <w:t xml:space="preserve"> </w:t>
-      </w:r>
-      <w:r>
-        <w:rPr>
-          <w:rStyle w:val="12"/>
-          <w:rFonts w:hint="default" w:ascii="Times New Roman" w:hAnsi="Times New Roman" w:cs="Times New Roman"/>
-          <w:b/>
-          <w:bCs/>
-          <w:sz w:val="24"/>
-          <w:szCs w:val="24"/>
-        </w:rPr>
-        <w:t>proxy client</w:t>
-      </w:r>
-      <w:r>
-        <w:rPr>
-          <w:rFonts w:hint="default" w:ascii="Times New Roman" w:hAnsi="Times New Roman" w:cs="Times New Roman"/>
-          <w:b/>
-          <w:bCs/>
-          <w:sz w:val="24"/>
-          <w:szCs w:val="24"/>
-        </w:rPr>
-        <w:t xml:space="preserve"> </w:t>
-      </w:r>
-      <w:r>
-        <w:rPr>
-          <w:rFonts w:hint="default" w:ascii="Times New Roman" w:hAnsi="Times New Roman" w:cs="Times New Roman"/>
-          <w:sz w:val="24"/>
-          <w:szCs w:val="24"/>
-        </w:rPr>
-        <w:t xml:space="preserve">manages a </w:t>
-      </w:r>
-      <w:r>
-        <w:rPr>
-          <w:rStyle w:val="12"/>
-          <w:rFonts w:hint="default" w:ascii="Times New Roman" w:hAnsi="Times New Roman" w:cs="Times New Roman"/>
-          <w:b w:val="0"/>
-          <w:bCs w:val="0"/>
-          <w:sz w:val="24"/>
-          <w:szCs w:val="24"/>
-        </w:rPr>
-        <w:t>queue</w:t>
-      </w:r>
-      <w:r>
-        <w:rPr>
-          <w:rFonts w:hint="default" w:ascii="Times New Roman" w:hAnsi="Times New Roman" w:cs="Times New Roman"/>
-          <w:b w:val="0"/>
-          <w:bCs w:val="0"/>
-          <w:sz w:val="24"/>
-          <w:szCs w:val="24"/>
-        </w:rPr>
-        <w:t xml:space="preserve"> </w:t>
-      </w:r>
-      <w:r>
-        <w:rPr>
-          <w:rFonts w:hint="default" w:ascii="Times New Roman" w:hAnsi="Times New Roman" w:cs="Times New Roman"/>
-          <w:sz w:val="24"/>
-          <w:szCs w:val="24"/>
-        </w:rPr>
-        <w:t>(</w:t>
-      </w:r>
-      <w:r>
-        <w:rPr>
-          <w:rStyle w:val="10"/>
-          <w:rFonts w:hint="default" w:ascii="Times New Roman" w:hAnsi="Times New Roman" w:cs="Times New Roman"/>
-          <w:sz w:val="24"/>
-          <w:szCs w:val="24"/>
-        </w:rPr>
-        <w:t>BlockingQueue&lt;String&gt;</w:t>
-      </w:r>
-      <w:r>
-        <w:rPr>
-          <w:rFonts w:hint="default" w:ascii="Times New Roman" w:hAnsi="Times New Roman" w:cs="Times New Roman"/>
-          <w:sz w:val="24"/>
-          <w:szCs w:val="24"/>
-        </w:rPr>
-        <w:t>) to ensure requests are processed sequentially.</w:t>
-      </w:r>
-    </w:p>
-    <w:p>
-      <w:pPr>
-        <w:keepNext w:val="0"/>
-        <w:keepLines w:val="0"/>
-        <w:widowControl/>
-        <w:numPr>
-          <w:ilvl w:val="0"/>
-          <w:numId w:val="1"/>
-        </w:numPr>
-        <w:suppressLineNumbers w:val="0"/>
-        <w:ind w:left="420" w:leftChars="0" w:hanging="420" w:firstLineChars="0"/>
-        <w:rPr>
-          <w:rFonts w:hint="default" w:ascii="Times New Roman" w:hAnsi="Times New Roman" w:cs="Times New Roman"/>
-          <w:sz w:val="24"/>
-          <w:szCs w:val="24"/>
-        </w:rPr>
-      </w:pPr>
-      <w:r>
-        <w:rPr>
-          <w:rFonts w:hint="default" w:ascii="Times New Roman" w:hAnsi="Times New Roman" w:cs="Times New Roman"/>
-          <w:sz w:val="24"/>
-          <w:szCs w:val="24"/>
-        </w:rPr>
-        <w:t xml:space="preserve">When a request comes, it is </w:t>
-      </w:r>
-      <w:r>
-        <w:rPr>
-          <w:rStyle w:val="12"/>
-          <w:rFonts w:hint="default" w:ascii="Times New Roman" w:hAnsi="Times New Roman" w:cs="Times New Roman"/>
-          <w:b w:val="0"/>
-          <w:bCs w:val="0"/>
-          <w:sz w:val="24"/>
-          <w:szCs w:val="24"/>
-        </w:rPr>
-        <w:t>added to the queue</w:t>
-      </w:r>
-      <w:r>
-        <w:rPr>
-          <w:rFonts w:hint="default" w:ascii="Times New Roman" w:hAnsi="Times New Roman" w:cs="Times New Roman"/>
-          <w:sz w:val="24"/>
-          <w:szCs w:val="24"/>
-        </w:rPr>
-        <w:t>.</w:t>
-      </w:r>
-    </w:p>
-    <w:p>
-      <w:pPr>
-        <w:keepNext w:val="0"/>
-        <w:keepLines w:val="0"/>
-        <w:widowControl/>
-        <w:numPr>
-          <w:ilvl w:val="0"/>
-          <w:numId w:val="1"/>
-        </w:numPr>
-        <w:suppressLineNumbers w:val="0"/>
-        <w:ind w:left="420" w:leftChars="0" w:hanging="420" w:firstLineChars="0"/>
-        <w:rPr>
-          <w:rFonts w:hint="default" w:ascii="Times New Roman" w:hAnsi="Times New Roman" w:cs="Times New Roman"/>
-          <w:sz w:val="24"/>
-          <w:szCs w:val="24"/>
-        </w:rPr>
-      </w:pPr>
-      <w:r>
-        <w:rPr>
-          <w:rFonts w:hint="default" w:ascii="Times New Roman" w:hAnsi="Times New Roman" w:cs="Times New Roman"/>
-          <w:sz w:val="24"/>
-          <w:szCs w:val="24"/>
-        </w:rPr>
-        <w:t>The client</w:t>
-      </w:r>
-      <w:r>
-        <w:rPr>
-          <w:rFonts w:hint="default" w:ascii="Times New Roman" w:hAnsi="Times New Roman" w:cs="Times New Roman"/>
-          <w:b w:val="0"/>
-          <w:bCs w:val="0"/>
-          <w:sz w:val="24"/>
-          <w:szCs w:val="24"/>
-        </w:rPr>
-        <w:t xml:space="preserve"> </w:t>
-      </w:r>
-      <w:r>
-        <w:rPr>
-          <w:rStyle w:val="12"/>
-          <w:rFonts w:hint="default" w:ascii="Times New Roman" w:hAnsi="Times New Roman" w:cs="Times New Roman"/>
-          <w:b w:val="0"/>
-          <w:bCs w:val="0"/>
-          <w:sz w:val="24"/>
-          <w:szCs w:val="24"/>
-        </w:rPr>
-        <w:t>processes requests one by one</w:t>
-      </w:r>
-      <w:r>
-        <w:rPr>
-          <w:rFonts w:hint="default" w:ascii="Times New Roman" w:hAnsi="Times New Roman" w:cs="Times New Roman"/>
-          <w:sz w:val="24"/>
-          <w:szCs w:val="24"/>
-        </w:rPr>
-        <w:t xml:space="preserve"> and forwards them to the actual URL.</w:t>
-      </w:r>
-    </w:p>
-    <w:p>
-      <w:pPr>
-        <w:keepNext w:val="0"/>
-        <w:keepLines w:val="0"/>
-        <w:widowControl/>
-        <w:numPr>
-          <w:ilvl w:val="0"/>
-          <w:numId w:val="1"/>
-        </w:numPr>
-        <w:suppressLineNumbers w:val="0"/>
-        <w:ind w:left="420" w:leftChars="0" w:hanging="420" w:firstLineChars="0"/>
-        <w:rPr>
-          <w:rFonts w:hint="default" w:ascii="Times New Roman" w:hAnsi="Times New Roman" w:cs="Times New Roman"/>
-          <w:sz w:val="24"/>
-          <w:szCs w:val="24"/>
-        </w:rPr>
-      </w:pPr>
-      <w:r>
-        <w:rPr>
-          <w:rFonts w:hint="default" w:ascii="Times New Roman" w:hAnsi="Times New Roman" w:cs="Times New Roman"/>
-          <w:sz w:val="24"/>
-          <w:szCs w:val="24"/>
-        </w:rPr>
-        <w:t xml:space="preserve">The response from the requested URL is </w:t>
-      </w:r>
-      <w:r>
-        <w:rPr>
-          <w:rStyle w:val="12"/>
-          <w:rFonts w:hint="default" w:ascii="Times New Roman" w:hAnsi="Times New Roman" w:cs="Times New Roman"/>
-          <w:b w:val="0"/>
-          <w:bCs w:val="0"/>
-          <w:sz w:val="24"/>
-          <w:szCs w:val="24"/>
-        </w:rPr>
-        <w:t>returned immediately</w:t>
-      </w:r>
-      <w:r>
-        <w:rPr>
-          <w:rFonts w:hint="default" w:ascii="Times New Roman" w:hAnsi="Times New Roman" w:cs="Times New Roman"/>
-          <w:sz w:val="24"/>
-          <w:szCs w:val="24"/>
-        </w:rPr>
-        <w:t xml:space="preserve"> to the browser.</w:t>
-      </w:r>
-    </w:p>
-    <w:p>
-      <w:pPr>
-        <w:keepNext w:val="0"/>
-        <w:keepLines w:val="0"/>
-        <w:widowControl/>
-        <w:numPr>
-          <w:ilvl w:val="0"/>
-          <w:numId w:val="1"/>
-        </w:numPr>
-        <w:suppressLineNumbers w:val="0"/>
-        <w:ind w:left="420" w:leftChars="0" w:hanging="420" w:firstLineChars="0"/>
-        <w:rPr>
-          <w:rFonts w:hint="default" w:ascii="Times New Roman" w:hAnsi="Times New Roman" w:cs="Times New Roman"/>
-          <w:sz w:val="24"/>
-          <w:szCs w:val="24"/>
-        </w:rPr>
-      </w:pPr>
-      <w:r>
-        <w:rPr>
-          <w:rFonts w:hint="default" w:ascii="Times New Roman" w:hAnsi="Times New Roman" w:cs="Times New Roman"/>
-          <w:sz w:val="24"/>
-          <w:szCs w:val="24"/>
-        </w:rPr>
-        <w:t xml:space="preserve">The </w:t>
-      </w:r>
-      <w:r>
-        <w:rPr>
-          <w:rStyle w:val="12"/>
-          <w:rFonts w:hint="default" w:ascii="Times New Roman" w:hAnsi="Times New Roman" w:cs="Times New Roman"/>
-          <w:sz w:val="24"/>
-          <w:szCs w:val="24"/>
-        </w:rPr>
-        <w:t xml:space="preserve">proxy server </w:t>
-      </w:r>
-      <w:r>
-        <w:rPr>
-          <w:rStyle w:val="12"/>
-          <w:rFonts w:hint="default" w:ascii="Times New Roman" w:hAnsi="Times New Roman" w:cs="Times New Roman"/>
-          <w:b w:val="0"/>
-          <w:bCs w:val="0"/>
-          <w:sz w:val="24"/>
-          <w:szCs w:val="24"/>
-        </w:rPr>
-        <w:t>does not queue</w:t>
-      </w:r>
-      <w:r>
-        <w:rPr>
-          <w:rStyle w:val="12"/>
-          <w:rFonts w:hint="default" w:ascii="Times New Roman" w:hAnsi="Times New Roman" w:cs="Times New Roman"/>
-          <w:b w:val="0"/>
-          <w:bCs w:val="0"/>
-          <w:sz w:val="24"/>
-          <w:szCs w:val="24"/>
-          <w:lang w:val="en-IN"/>
-        </w:rPr>
-        <w:t>,</w:t>
-      </w:r>
-      <w:r>
-        <w:rPr>
-          <w:rStyle w:val="12"/>
-          <w:rFonts w:hint="default" w:ascii="Times New Roman" w:hAnsi="Times New Roman" w:cs="Times New Roman"/>
-          <w:sz w:val="24"/>
-          <w:szCs w:val="24"/>
-          <w:lang w:val="en-IN"/>
-        </w:rPr>
-        <w:t xml:space="preserve"> </w:t>
-      </w:r>
-      <w:r>
-        <w:rPr>
-          <w:rFonts w:hint="default" w:ascii="Times New Roman" w:hAnsi="Times New Roman" w:cs="Times New Roman"/>
-          <w:sz w:val="24"/>
-          <w:szCs w:val="24"/>
-        </w:rPr>
-        <w:t>it simply forwards the request when it arrives.</w:t>
-      </w:r>
-    </w:p>
-    <w:p>
-      <w:pPr>
-        <w:keepNext w:val="0"/>
-        <w:keepLines w:val="0"/>
-        <w:widowControl/>
-        <w:numPr>
           <w:numId w:val="0"/>
         </w:numPr>
         <w:suppressLineNumbers w:val="0"/>
@@ -564,7 +623,7 @@
         <w:widowControl/>
         <w:numPr>
           <w:ilvl w:val="0"/>
-          <w:numId w:val="1"/>
+          <w:numId w:val="2"/>
         </w:numPr>
         <w:suppressLineNumbers w:val="0"/>
         <w:ind w:left="420" w:leftChars="0" w:hanging="420" w:firstLineChars="0"/>
@@ -588,7 +647,7 @@
           <w:u w:val="none"/>
           <w:lang w:val="en-IN"/>
         </w:rPr>
-        <w:t>Start the Proxy Client (Spring Boot Application).</w:t>
+        <w:t>Start the Proxy Server &amp; Client (Spring Boot Application).</w:t>
       </w:r>
     </w:p>
     <w:p>
@@ -598,7 +657,7 @@
         <w:widowControl/>
         <w:numPr>
           <w:ilvl w:val="0"/>
-          <w:numId w:val="1"/>
+          <w:numId w:val="2"/>
         </w:numPr>
         <w:suppressLineNumbers w:val="0"/>
         <w:ind w:left="420" w:leftChars="0" w:hanging="420" w:firstLineChars="0"/>
@@ -632,7 +691,7 @@
         <w:widowControl/>
         <w:numPr>
           <w:ilvl w:val="1"/>
-          <w:numId w:val="1"/>
+          <w:numId w:val="2"/>
         </w:numPr>
         <w:suppressLineNumbers w:val="0"/>
         <w:ind w:left="840" w:leftChars="0" w:hanging="420" w:firstLineChars="0"/>
@@ -640,9 +699,12 @@
           <w:rFonts w:hint="default" w:ascii="Times New Roman" w:hAnsi="Times New Roman" w:cs="Times New Roman"/>
           <w:b w:val="0"/>
           <w:bCs w:val="0"/>
+          <w:strike w:val="0"/>
+          <w:dstrike w:val="0"/>
           <w:sz w:val="24"/>
           <w:szCs w:val="24"/>
           <w:u w:val="none"/>
+          <w:rtl w:val="0"/>
           <w:lang w:val="en-IN"/>
         </w:rPr>
       </w:pPr>
@@ -713,241 +775,24 @@
         <w:keepLines w:val="0"/>
         <w:widowControl/>
         <w:numPr>
-          <w:ilvl w:val="0"/>
-          <w:numId w:val="1"/>
+          <w:numId w:val="0"/>
         </w:numPr>
         <w:suppressLineNumbers w:val="0"/>
-        <w:ind w:left="420" w:leftChars="0" w:hanging="420" w:firstLineChars="0"/>
         <w:rPr>
           <w:rFonts w:hint="default" w:ascii="Times New Roman" w:hAnsi="Times New Roman" w:cs="Times New Roman"/>
           <w:b w:val="0"/>
           <w:bCs w:val="0"/>
-          <w:sz w:val="24"/>
-          <w:szCs w:val="24"/>
-        </w:rPr>
-      </w:pPr>
-      <w:r>
-        <w:rPr>
-          <w:rFonts w:hint="default" w:ascii="Times New Roman" w:hAnsi="Times New Roman"/>
-          <w:b w:val="0"/>
-          <w:bCs w:val="0"/>
-          <w:sz w:val="24"/>
-          <w:szCs w:val="24"/>
-          <w:u w:val="none"/>
-          <w:lang w:val="en-IN"/>
-        </w:rPr>
-        <w:t>Expected Behavior:</w:t>
-      </w:r>
-    </w:p>
-    <w:p>
-      <w:pPr>
-        <w:keepNext w:val="0"/>
-        <w:keepLines w:val="0"/>
-        <w:widowControl/>
-        <w:numPr>
-          <w:ilvl w:val="1"/>
-          <w:numId w:val="1"/>
-        </w:numPr>
-        <w:suppressLineNumbers w:val="0"/>
-        <w:ind w:left="840" w:leftChars="0" w:hanging="420" w:firstLineChars="0"/>
-        <w:rPr>
-          <w:rFonts w:hint="default" w:ascii="Times New Roman" w:hAnsi="Times New Roman" w:cs="Times New Roman"/>
-          <w:b w:val="0"/>
-          <w:bCs w:val="0"/>
-          <w:sz w:val="24"/>
-          <w:szCs w:val="24"/>
-        </w:rPr>
-      </w:pPr>
-      <w:r>
-        <w:rPr>
-          <w:rFonts w:hint="default" w:ascii="Times New Roman" w:hAnsi="Times New Roman" w:cs="Times New Roman"/>
-          <w:b w:val="0"/>
-          <w:bCs w:val="0"/>
-          <w:sz w:val="24"/>
-          <w:szCs w:val="24"/>
-        </w:rPr>
-        <w:t xml:space="preserve">The </w:t>
-      </w:r>
-      <w:r>
-        <w:rPr>
-          <w:rStyle w:val="12"/>
-          <w:rFonts w:hint="default" w:ascii="Times New Roman" w:hAnsi="Times New Roman" w:cs="Times New Roman"/>
-          <w:b w:val="0"/>
-          <w:bCs w:val="0"/>
-          <w:sz w:val="24"/>
-          <w:szCs w:val="24"/>
-        </w:rPr>
-        <w:t>first request is processed</w:t>
-      </w:r>
-      <w:r>
-        <w:rPr>
-          <w:rFonts w:hint="default" w:ascii="Times New Roman" w:hAnsi="Times New Roman" w:cs="Times New Roman"/>
-          <w:b w:val="0"/>
-          <w:bCs w:val="0"/>
-          <w:sz w:val="24"/>
-          <w:szCs w:val="24"/>
-        </w:rPr>
-        <w:t xml:space="preserve"> immediately.</w:t>
-      </w:r>
-    </w:p>
-    <w:p>
-      <w:pPr>
-        <w:keepNext w:val="0"/>
-        <w:keepLines w:val="0"/>
-        <w:widowControl/>
-        <w:numPr>
-          <w:ilvl w:val="1"/>
-          <w:numId w:val="1"/>
-        </w:numPr>
-        <w:suppressLineNumbers w:val="0"/>
-        <w:ind w:left="840" w:leftChars="0" w:hanging="420" w:firstLineChars="0"/>
-        <w:rPr>
-          <w:rFonts w:hint="default" w:ascii="Times New Roman" w:hAnsi="Times New Roman" w:cs="Times New Roman"/>
-          <w:b w:val="0"/>
-          <w:bCs w:val="0"/>
-          <w:sz w:val="24"/>
-          <w:szCs w:val="24"/>
-          <w:u w:val="none"/>
-          <w:lang w:val="en-IN"/>
-        </w:rPr>
-      </w:pPr>
-      <w:r>
-        <w:rPr>
-          <w:rFonts w:hint="default" w:ascii="Times New Roman" w:hAnsi="Times New Roman" w:cs="Times New Roman"/>
-          <w:b w:val="0"/>
-          <w:bCs w:val="0"/>
-          <w:sz w:val="24"/>
-          <w:szCs w:val="24"/>
-        </w:rPr>
-        <w:t xml:space="preserve">If multiple requests are sent at the same time, they are </w:t>
-      </w:r>
-      <w:r>
-        <w:rPr>
-          <w:rStyle w:val="12"/>
-          <w:rFonts w:hint="default" w:ascii="Times New Roman" w:hAnsi="Times New Roman" w:cs="Times New Roman"/>
-          <w:b w:val="0"/>
-          <w:bCs w:val="0"/>
-          <w:sz w:val="24"/>
-          <w:szCs w:val="24"/>
-        </w:rPr>
-        <w:t>queued</w:t>
-      </w:r>
-      <w:r>
-        <w:rPr>
-          <w:rFonts w:hint="default" w:ascii="Times New Roman" w:hAnsi="Times New Roman" w:cs="Times New Roman"/>
-          <w:b w:val="0"/>
-          <w:bCs w:val="0"/>
-          <w:sz w:val="24"/>
-          <w:szCs w:val="24"/>
-        </w:rPr>
-        <w:t xml:space="preserve"> and processed </w:t>
-      </w:r>
-      <w:r>
-        <w:rPr>
-          <w:rStyle w:val="12"/>
-          <w:rFonts w:hint="default" w:ascii="Times New Roman" w:hAnsi="Times New Roman" w:cs="Times New Roman"/>
-          <w:b w:val="0"/>
-          <w:bCs w:val="0"/>
-          <w:sz w:val="24"/>
-          <w:szCs w:val="24"/>
-        </w:rPr>
-        <w:t>one by one</w:t>
-      </w:r>
-      <w:r>
-        <w:rPr>
-          <w:rFonts w:hint="default" w:ascii="Times New Roman" w:hAnsi="Times New Roman" w:cs="Times New Roman"/>
-          <w:b w:val="0"/>
-          <w:bCs w:val="0"/>
-          <w:sz w:val="24"/>
-          <w:szCs w:val="24"/>
-        </w:rPr>
-        <w:t>.</w:t>
-      </w:r>
-    </w:p>
-    <w:p>
-      <w:pPr>
-        <w:keepNext w:val="0"/>
-        <w:keepLines w:val="0"/>
-        <w:widowControl/>
-        <w:numPr>
-          <w:ilvl w:val="1"/>
-          <w:numId w:val="1"/>
-        </w:numPr>
-        <w:suppressLineNumbers w:val="0"/>
-        <w:ind w:left="840" w:leftChars="0" w:hanging="420" w:firstLineChars="0"/>
-        <w:rPr>
-          <w:rFonts w:hint="default" w:ascii="Times New Roman" w:hAnsi="Times New Roman" w:cs="Times New Roman"/>
-          <w:b w:val="0"/>
-          <w:bCs w:val="0"/>
-          <w:sz w:val="24"/>
-          <w:szCs w:val="24"/>
-          <w:u w:val="none"/>
-          <w:lang w:val="en-IN"/>
-        </w:rPr>
-      </w:pPr>
-      <w:r>
-        <w:rPr>
-          <w:rFonts w:hint="default" w:ascii="Times New Roman" w:hAnsi="Times New Roman" w:cs="Times New Roman"/>
-          <w:b w:val="0"/>
-          <w:bCs w:val="0"/>
-          <w:sz w:val="24"/>
-          <w:szCs w:val="24"/>
-          <w:lang w:val="en-IN"/>
-        </w:rPr>
-        <w:t>T</w:t>
-      </w:r>
-      <w:bookmarkStart w:id="0" w:name="_GoBack"/>
-      <w:bookmarkEnd w:id="0"/>
-      <w:r>
-        <w:rPr>
-          <w:rFonts w:hint="default" w:ascii="Times New Roman" w:hAnsi="Times New Roman" w:cs="Times New Roman"/>
-          <w:b w:val="0"/>
-          <w:bCs w:val="0"/>
-          <w:sz w:val="24"/>
-          <w:szCs w:val="24"/>
-        </w:rPr>
-        <w:t xml:space="preserve">he </w:t>
-      </w:r>
-      <w:r>
-        <w:rPr>
-          <w:rStyle w:val="12"/>
-          <w:rFonts w:hint="default" w:ascii="Times New Roman" w:hAnsi="Times New Roman" w:cs="Times New Roman"/>
-          <w:b w:val="0"/>
-          <w:bCs w:val="0"/>
-          <w:sz w:val="24"/>
-          <w:szCs w:val="24"/>
-        </w:rPr>
-        <w:t>actual response from Google (or the target URL) is returned</w:t>
-      </w:r>
-      <w:r>
-        <w:rPr>
-          <w:rFonts w:hint="default" w:ascii="Times New Roman" w:hAnsi="Times New Roman" w:cs="Times New Roman"/>
-          <w:b w:val="0"/>
-          <w:bCs w:val="0"/>
-          <w:sz w:val="24"/>
-          <w:szCs w:val="24"/>
-        </w:rPr>
-        <w:t xml:space="preserve"> to the browser or client.</w:t>
-      </w:r>
-    </w:p>
-    <w:p>
-      <w:pPr>
-        <w:numPr>
-          <w:numId w:val="0"/>
-        </w:numPr>
-        <w:rPr>
-          <w:rFonts w:hint="default" w:ascii="Times New Roman" w:hAnsi="Times New Roman" w:cs="Times New Roman"/>
-          <w:b/>
-          <w:bCs/>
           <w:strike w:val="0"/>
           <w:dstrike w:val="0"/>
           <w:sz w:val="24"/>
           <w:szCs w:val="24"/>
-          <w:u w:val="single"/>
+          <w:u w:val="none"/>
           <w:rtl w:val="0"/>
           <w:lang w:val="en-IN"/>
         </w:rPr>
       </w:pPr>
+      <w:bookmarkStart w:id="0" w:name="_GoBack"/>
+      <w:bookmarkEnd w:id="0"/>
     </w:p>
     <w:sectPr>
       <w:pgSz w:w="11909" w:h="16834"/>
@@ -1151,7 +996,150 @@
       </w:rPr>
     </w:lvl>
   </w:abstractNum>
+  <w:abstractNum w:abstractNumId="1">
+    <w:nsid w:val="66616D70"/>
+    <w:multiLevelType w:val="multilevel"/>
+    <w:tmpl w:val="66616D70"/>
+    <w:lvl w:ilvl="0" w:tentative="0">
+      <w:start w:val="1"/>
+      <w:numFmt w:val="bullet"/>
+      <w:lvlText w:val=""/>
+      <w:lvlJc w:val="left"/>
+      <w:pPr>
+        <w:tabs>
+          <w:tab w:val="left" w:pos="420"/>
+        </w:tabs>
+        <w:ind w:left="420" w:leftChars="0" w:hanging="420" w:firstLineChars="0"/>
+      </w:pPr>
+      <w:rPr>
+        <w:rFonts w:hint="default" w:ascii="Wingdings" w:hAnsi="Wingdings"/>
+      </w:rPr>
+    </w:lvl>
+    <w:lvl w:ilvl="1" w:tentative="0">
+      <w:start w:val="1"/>
+      <w:numFmt w:val="bullet"/>
+      <w:lvlText w:val=""/>
+      <w:lvlJc w:val="left"/>
+      <w:pPr>
+        <w:tabs>
+          <w:tab w:val="left" w:pos="840"/>
+        </w:tabs>
+        <w:ind w:left="840" w:leftChars="0" w:hanging="420" w:firstLineChars="0"/>
+      </w:pPr>
+      <w:rPr>
+        <w:rFonts w:hint="default" w:ascii="Wingdings" w:hAnsi="Wingdings"/>
+      </w:rPr>
+    </w:lvl>
+    <w:lvl w:ilvl="2" w:tentative="0">
+      <w:start w:val="1"/>
+      <w:numFmt w:val="bullet"/>
+      <w:lvlText w:val=""/>
+      <w:lvlJc w:val="left"/>
+      <w:pPr>
+        <w:tabs>
+          <w:tab w:val="left" w:pos="1260"/>
+        </w:tabs>
+        <w:ind w:left="1260" w:leftChars="0" w:hanging="420" w:firstLineChars="0"/>
+      </w:pPr>
+      <w:rPr>
+        <w:rFonts w:hint="default" w:ascii="Wingdings" w:hAnsi="Wingdings"/>
+      </w:rPr>
+    </w:lvl>
+    <w:lvl w:ilvl="3" w:tentative="0">
+      <w:start w:val="1"/>
+      <w:numFmt w:val="bullet"/>
+      <w:lvlText w:val=""/>
+      <w:lvlJc w:val="left"/>
+      <w:pPr>
+        <w:tabs>
+          <w:tab w:val="left" w:pos="1680"/>
+        </w:tabs>
+        <w:ind w:left="1680" w:leftChars="0" w:hanging="420" w:firstLineChars="0"/>
+      </w:pPr>
+      <w:rPr>
+        <w:rFonts w:hint="default" w:ascii="Wingdings" w:hAnsi="Wingdings"/>
+      </w:rPr>
+    </w:lvl>
+    <w:lvl w:ilvl="4" w:tentative="0">
+      <w:start w:val="1"/>
+      <w:numFmt w:val="bullet"/>
+      <w:lvlText w:val=""/>
+      <w:lvlJc w:val="left"/>
+      <w:pPr>
+        <w:tabs>
+          <w:tab w:val="left" w:pos="2100"/>
+        </w:tabs>
+        <w:ind w:left="2100" w:leftChars="0" w:hanging="420" w:firstLineChars="0"/>
+      </w:pPr>
+      <w:rPr>
+        <w:rFonts w:hint="default" w:ascii="Wingdings" w:hAnsi="Wingdings"/>
+      </w:rPr>
+    </w:lvl>
+    <w:lvl w:ilvl="5" w:tentative="0">
+      <w:start w:val="1"/>
+      <w:numFmt w:val="bullet"/>
+      <w:lvlText w:val=""/>
+      <w:lvlJc w:val="left"/>
+      <w:pPr>
+        <w:tabs>
+          <w:tab w:val="left" w:pos="2520"/>
+        </w:tabs>
+        <w:ind w:left="2520" w:leftChars="0" w:hanging="420" w:firstLineChars="0"/>
+      </w:pPr>
+      <w:rPr>
+        <w:rFonts w:hint="default" w:ascii="Wingdings" w:hAnsi="Wingdings"/>
+      </w:rPr>
+    </w:lvl>
+    <w:lvl w:ilvl="6" w:tentative="0">
+      <w:start w:val="1"/>
+      <w:numFmt w:val="bullet"/>
+      <w:lvlText w:val=""/>
+      <w:lvlJc w:val="left"/>
+      <w:pPr>
+        <w:tabs>
+          <w:tab w:val="left" w:pos="2940"/>
+        </w:tabs>
+        <w:ind w:left="2940" w:leftChars="0" w:hanging="420" w:firstLineChars="0"/>
+      </w:pPr>
+      <w:rPr>
+        <w:rFonts w:hint="default" w:ascii="Wingdings" w:hAnsi="Wingdings"/>
+      </w:rPr>
+    </w:lvl>
+    <w:lvl w:ilvl="7" w:tentative="0">
+      <w:start w:val="1"/>
+      <w:numFmt w:val="bullet"/>
+      <w:lvlText w:val=""/>
+      <w:lvlJc w:val="left"/>
+      <w:pPr>
+        <w:tabs>
+          <w:tab w:val="left" w:pos="3360"/>
+        </w:tabs>
+        <w:ind w:left="3360" w:leftChars="0" w:hanging="420" w:firstLineChars="0"/>
+      </w:pPr>
+      <w:rPr>
+        <w:rFonts w:hint="default" w:ascii="Wingdings" w:hAnsi="Wingdings"/>
+      </w:rPr>
+    </w:lvl>
+    <w:lvl w:ilvl="8" w:tentative="0">
+      <w:start w:val="1"/>
+      <w:numFmt w:val="bullet"/>
+      <w:lvlText w:val=""/>
+      <w:lvlJc w:val="left"/>
+      <w:pPr>
+        <w:tabs>
+          <w:tab w:val="left" w:pos="3780"/>
+        </w:tabs>
+        <w:ind w:left="3780" w:leftChars="0" w:hanging="420" w:firstLineChars="0"/>
+      </w:pPr>
+      <w:rPr>
+        <w:rFonts w:hint="default" w:ascii="Wingdings" w:hAnsi="Wingdings"/>
+      </w:rPr>
+    </w:lvl>
+  </w:abstractNum>
   <w:num w:numId="1">
+    <w:abstractNumId w:val="1"/>
+  </w:num>
+  <w:num w:numId="2">
     <w:abstractNumId w:val="0"/>
   </w:num>
 </w:numbering>
@@ -1170,11 +1158,11 @@
   <w:latentStyles w:count="260" w:defQFormat="0" w:defUnhideWhenUsed="1" w:defSemiHidden="1" w:defUIPriority="99" w:defLockedState="0">
     <w:lsdException w:qFormat="1" w:unhideWhenUsed="0" w:uiPriority="0" w:semiHidden="0" w:name="Normal"/>
     <w:lsdException w:qFormat="1" w:unhideWhenUsed="0" w:uiPriority="0" w:semiHidden="0" w:name="heading 1"/>
-    <w:lsdException w:unhideWhenUsed="0" w:uiPriority="0" w:semiHidden="0" w:name="heading 2"/>
+    <w:lsdException w:qFormat="1" w:unhideWhenUsed="0" w:uiPriority="0" w:semiHidden="0" w:name="heading 2"/>
     <w:lsdException w:qFormat="1" w:unhideWhenUsed="0" w:uiPriority="0" w:semiHidden="0" w:name="heading 3"/>
     <w:lsdException w:unhideWhenUsed="0" w:uiPriority="0" w:semiHidden="0" w:name="heading 4"/>
     <w:lsdException w:qFormat="1" w:unhideWhenUsed="0" w:uiPriority="0" w:semiHidden="0" w:name="heading 5"/>
-    <w:lsdException w:unhideWhenUsed="0" w:uiPriority="0" w:semiHidden="0" w:name="heading 6"/>
+    <w:lsdException w:qFormat="1" w:unhideWhenUsed="0" w:uiPriority="0" w:semiHidden="0" w:name="heading 6"/>
     <w:lsdException w:qFormat="1" w:uiPriority="0" w:name="heading 7"/>
     <w:lsdException w:qFormat="1" w:uiPriority="0" w:name="heading 8"/>
     <w:lsdException w:qFormat="1" w:uiPriority="0" w:name="heading 9"/>
@@ -1230,7 +1218,7 @@
     <w:lsdException w:unhideWhenUsed="0" w:uiPriority="0" w:semiHidden="0" w:name="List Number 3"/>
     <w:lsdException w:unhideWhenUsed="0" w:uiPriority="0" w:semiHidden="0" w:name="List Number 4"/>
     <w:lsdException w:unhideWhenUsed="0" w:uiPriority="0" w:semiHidden="0" w:name="List Number 5"/>
-    <w:lsdException w:unhideWhenUsed="0" w:uiPriority="0" w:semiHidden="0" w:name="Title"/>
+    <w:lsdException w:qFormat="1" w:unhideWhenUsed="0" w:uiPriority="0" w:semiHidden="0" w:name="Title"/>
     <w:lsdException w:unhideWhenUsed="0" w:uiPriority="0" w:semiHidden="0" w:name="Closing"/>
     <w:lsdException w:unhideWhenUsed="0" w:uiPriority="0" w:semiHidden="0" w:name="Signature"/>
     <w:lsdException w:qFormat="1" w:unhideWhenUsed="0" w:uiPriority="0" w:name="Default Paragraph Font"/>
@@ -1452,6 +1440,7 @@
     <w:name w:val="heading 2"/>
     <w:basedOn w:val="1"/>
     <w:next w:val="1"/>
+    <w:qFormat/>
     <w:uiPriority w:val="0"/>
     <w:pPr>
       <w:keepNext/>
@@ -1521,6 +1510,7 @@
     <w:name w:val="heading 6"/>
     <w:basedOn w:val="1"/>
     <w:next w:val="1"/>
+    <w:qFormat/>
     <w:uiPriority w:val="0"/>
     <w:pPr>
       <w:keepNext/>
@@ -1573,7 +1563,22 @@
       <w:u w:val="single"/>
     </w:rPr>
   </w:style>
-  <w:style w:type="character" w:styleId="12">
+  <w:style w:type="paragraph" w:styleId="12">
+    <w:name w:val="Normal (Web)"/>
+    <w:uiPriority w:val="0"/>
+    <w:pPr>
+      <w:spacing w:before="0" w:beforeAutospacing="1" w:after="0" w:afterAutospacing="1"/>
+      <w:ind w:left="0" w:right="0"/>
+      <w:jc w:val="left"/>
+    </w:pPr>
+    <w:rPr>
+      <w:kern w:val="0"/>
+      <w:sz w:val="24"/>
+      <w:szCs w:val="24"/>
+      <w:lang w:val="en-US" w:eastAsia="zh-CN" w:bidi="ar"/>
+    </w:rPr>
+  </w:style>
+  <w:style w:type="character" w:styleId="13">
     <w:name w:val="Strong"/>
     <w:basedOn w:val="8"/>
     <w:qFormat/>
@@ -1583,7 +1588,7 @@
       <w:bCs/>
     </w:rPr>
   </w:style>
-  <w:style w:type="paragraph" w:styleId="13">
+  <w:style w:type="paragraph" w:styleId="14">
     <w:name w:val="Subtitle"/>
     <w:basedOn w:val="1"/>
     <w:next w:val="1"/>
@@ -1601,10 +1606,11 @@
       <w:szCs w:val="30"/>
     </w:rPr>
   </w:style>
-  <w:style w:type="paragraph" w:styleId="14">
+  <w:style w:type="paragraph" w:styleId="15">
     <w:name w:val="Title"/>
     <w:basedOn w:val="1"/>
     <w:next w:val="1"/>
+    <w:qFormat/>
     <w:uiPriority w:val="0"/>
     <w:pPr>
       <w:keepNext/>
@@ -1617,7 +1623,7 @@
       <w:szCs w:val="52"/>
     </w:rPr>
   </w:style>
-  <w:style w:type="table" w:customStyle="1" w:styleId="15">
+  <w:style w:type="table" w:customStyle="1" w:styleId="16">
     <w:name w:val="Table Normal1"/>
     <w:qFormat/>
     <w:uiPriority w:val="0"/>

</xml_diff>